<commit_message>
done git part of doc
</commit_message>
<xml_diff>
--- a/readme.docx
+++ b/readme.docx
@@ -41,8 +41,68 @@
           <w:lang w:val="en-AU"/>
         </w:rPr>
       </w:pPr>
+      <w:r>
+        <w:rPr>
+          <w:lang w:val="en-AU"/>
+        </w:rPr>
+        <w:t>I created the assignment 1 repository which is initialized with README.md file on my GitHub account and cloned it to my local, I used ‘ng new assignment1’</w:t>
+      </w:r>
+      <w:r>
+        <w:rPr>
+          <w:lang w:val="en-AU"/>
+        </w:rPr>
+        <w:t xml:space="preserve"> to initialized all the folder structure in my </w:t>
+      </w:r>
       <w:bookmarkStart w:id="0" w:name="_GoBack"/>
       <w:bookmarkEnd w:id="0"/>
+      <w:r>
+        <w:rPr>
+          <w:lang w:val="en-AU"/>
+        </w:rPr>
+        <w:t xml:space="preserve">local folder and used </w:t>
+      </w:r>
+      <w:r>
+        <w:rPr>
+          <w:lang w:val="en-AU"/>
+        </w:rPr>
+        <w:t xml:space="preserve">git config </w:t>
+      </w:r>
+      <w:proofErr w:type="spellStart"/>
+      <w:r>
+        <w:rPr>
+          <w:lang w:val="en-AU"/>
+        </w:rPr>
+        <w:t>credential.username</w:t>
+      </w:r>
+      <w:proofErr w:type="spellEnd"/>
+      <w:r>
+        <w:rPr>
+          <w:lang w:val="en-AU"/>
+        </w:rPr>
+        <w:t xml:space="preserve"> "Wendy3813ict"</w:t>
+      </w:r>
+      <w:r>
+        <w:rPr>
+          <w:lang w:val="en-AU"/>
+        </w:rPr>
+        <w:t xml:space="preserve"> command to config my username and password then I have the permission to push my repository to my Git account, then I used ‘git add .’ to initialize each update commit and used ‘git commit -m ‘#comment content’’ to comment each commit and used ‘git push origin master’ to push/upload each commit, sometimes I used ‘git status’ to check my current modified files.</w:t>
+      </w:r>
+    </w:p>
+    <w:p>
+      <w:pPr>
+        <w:ind w:left="360"/>
+        <w:rPr>
+          <w:lang w:val="en-AU"/>
+        </w:rPr>
+      </w:pPr>
+    </w:p>
+    <w:p>
+      <w:pPr>
+        <w:ind w:left="360"/>
+        <w:rPr>
+          <w:lang w:val="en-AU"/>
+        </w:rPr>
+      </w:pPr>
     </w:p>
     <w:sectPr>
       <w:pgSz w:w="11900" w:h="16840"/>

</xml_diff>